<commit_message>
Se activa App Servicios, Se habilita de forma dinamica la inclusion de proyectos, para ser agregados desde el panel administrador.
</commit_message>
<xml_diff>
--- a/Documentacion/02-DocumentoDeArquitectura.docx
+++ b/Documentacion/02-DocumentoDeArquitectura.docx
@@ -906,9 +906,11 @@
       <w:bookmarkStart w:id="2" w:name="_Toc47953926"/>
       <w:bookmarkEnd w:id="0"/>
       <w:bookmarkEnd w:id="1"/>
+      <w:proofErr w:type="spellStart"/>
       <w:r>
         <w:t>Proposito</w:t>
       </w:r>
+      <w:proofErr w:type="spellEnd"/>
       <w:r>
         <w:tab/>
       </w:r>
@@ -940,9 +942,11 @@
         <w:pStyle w:val="Ttulo2"/>
         <w:jc w:val="both"/>
       </w:pPr>
+      <w:proofErr w:type="spellStart"/>
       <w:r>
         <w:t>Alcance</w:t>
       </w:r>
+      <w:proofErr w:type="spellEnd"/>
     </w:p>
     <w:p>
       <w:pPr>
@@ -957,9 +961,11 @@
         </w:rPr>
         <w:t xml:space="preserve">En esta sección se mencionarán los </w:t>
       </w:r>
+      <w:proofErr w:type="spellStart"/>
       <w:r>
         <w:t>frameworks</w:t>
       </w:r>
+      <w:proofErr w:type="spellEnd"/>
       <w:r>
         <w:rPr>
           <w:lang w:val="es-AR"/>
@@ -980,9 +986,11 @@
         </w:rPr>
         <w:t xml:space="preserve">Finalmente se mostrará la topología de la aplicación, utilizando diagramas de </w:t>
       </w:r>
+      <w:proofErr w:type="spellStart"/>
       <w:r>
         <w:t>deployment</w:t>
       </w:r>
+      <w:proofErr w:type="spellEnd"/>
       <w:r>
         <w:rPr>
           <w:lang w:val="es-AR"/>
@@ -1005,11 +1013,29 @@
       </w:pPr>
       <w:bookmarkStart w:id="3" w:name="_Toc162848837"/>
       <w:bookmarkStart w:id="4" w:name="_Toc163005110"/>
-      <w:r>
-        <w:t>Definiciones, Acrónimos y Abreviaturas</w:t>
+      <w:proofErr w:type="spellStart"/>
+      <w:r>
+        <w:t>Definiciones</w:t>
+      </w:r>
+      <w:proofErr w:type="spellEnd"/>
+      <w:r>
+        <w:t xml:space="preserve">, </w:t>
+      </w:r>
+      <w:proofErr w:type="spellStart"/>
+      <w:r>
+        <w:t>Acrónimos</w:t>
+      </w:r>
+      <w:proofErr w:type="spellEnd"/>
+      <w:r>
+        <w:t xml:space="preserve"> y </w:t>
+      </w:r>
+      <w:proofErr w:type="spellStart"/>
+      <w:r>
+        <w:t>Abreviaturas</w:t>
       </w:r>
       <w:bookmarkEnd w:id="3"/>
       <w:bookmarkEnd w:id="4"/>
+      <w:proofErr w:type="spellEnd"/>
     </w:p>
     <w:p>
       <w:pPr>
@@ -1060,11 +1086,13 @@
       </w:pPr>
       <w:bookmarkStart w:id="5" w:name="_Toc162848838"/>
       <w:bookmarkStart w:id="6" w:name="_Toc163005111"/>
+      <w:proofErr w:type="spellStart"/>
       <w:r>
         <w:t>Referencias</w:t>
       </w:r>
       <w:bookmarkEnd w:id="5"/>
       <w:bookmarkEnd w:id="6"/>
+      <w:proofErr w:type="spellEnd"/>
     </w:p>
     <w:p>
       <w:pPr>
@@ -1127,6 +1155,7 @@
         <w:jc w:val="both"/>
       </w:pPr>
       <w:bookmarkStart w:id="10" w:name="_Toc163005112"/>
+      <w:proofErr w:type="spellStart"/>
       <w:r>
         <w:t>Objetivos</w:t>
       </w:r>
@@ -1134,6 +1163,7 @@
       <w:bookmarkEnd w:id="8"/>
       <w:bookmarkEnd w:id="9"/>
       <w:bookmarkEnd w:id="10"/>
+      <w:proofErr w:type="spellEnd"/>
     </w:p>
     <w:p>
       <w:pPr>
@@ -1164,11 +1194,13 @@
       </w:pPr>
       <w:bookmarkStart w:id="11" w:name="_Toc162848840"/>
       <w:bookmarkStart w:id="12" w:name="_Toc163005113"/>
+      <w:proofErr w:type="spellStart"/>
       <w:r>
         <w:t>Restricciones</w:t>
       </w:r>
       <w:bookmarkEnd w:id="11"/>
       <w:bookmarkEnd w:id="12"/>
+      <w:proofErr w:type="spellEnd"/>
     </w:p>
     <w:p>
       <w:pPr>
@@ -1187,7 +1219,21 @@
         <w:rPr>
           <w:lang w:eastAsia="en-US"/>
         </w:rPr>
-        <w:t>Estas restricciones pueden ser de plataforma, de seguridad, de performance, etc (requerimientos no funcionales).</w:t>
+        <w:t xml:space="preserve">Estas restricciones pueden ser de plataforma, de seguridad, de performance, </w:t>
+      </w:r>
+      <w:proofErr w:type="spellStart"/>
+      <w:r>
+        <w:rPr>
+          <w:lang w:eastAsia="en-US"/>
+        </w:rPr>
+        <w:t>etc</w:t>
+      </w:r>
+      <w:proofErr w:type="spellEnd"/>
+      <w:r>
+        <w:rPr>
+          <w:lang w:eastAsia="en-US"/>
+        </w:rPr>
+        <w:t xml:space="preserve"> (requerimientos no funcionales).</w:t>
       </w:r>
     </w:p>
     <w:p>
@@ -1239,9 +1285,11 @@
         </w:rPr>
         <w:t>En esta sección describiremos las divisiones y conceptos funcionales, que afectan las decisiones de arquitectura (</w:t>
       </w:r>
+      <w:proofErr w:type="spellStart"/>
       <w:r>
         <w:t>deployment</w:t>
       </w:r>
+      <w:proofErr w:type="spellEnd"/>
       <w:r>
         <w:rPr>
           <w:lang w:val="es-AR"/>
@@ -1305,16 +1353,30 @@
           <w:rFonts w:cs="Arial"/>
           <w:szCs w:val="20"/>
         </w:rPr>
-        <w:t>En esta sección se describen los módulos mas importantes a ser tenidos en cuenta para el diseño de la arquitectura de la aplicación.</w:t>
-      </w:r>
-    </w:p>
-    <w:p>
-      <w:pPr>
-        <w:jc w:val="both"/>
+        <w:t xml:space="preserve">En esta sección se describen los módulos </w:t>
+      </w:r>
+      <w:r>
         <w:rPr>
           <w:rFonts w:cs="Arial"/>
           <w:szCs w:val="20"/>
         </w:rPr>
+        <w:t>más</w:t>
+      </w:r>
+      <w:r>
+        <w:rPr>
+          <w:rFonts w:cs="Arial"/>
+          <w:szCs w:val="20"/>
+        </w:rPr>
+        <w:t xml:space="preserve"> importantes a ser tenidos en cuenta para el diseño de la arquitectura de la aplicación.</w:t>
+      </w:r>
+    </w:p>
+    <w:p>
+      <w:pPr>
+        <w:jc w:val="both"/>
+        <w:rPr>
+          <w:rFonts w:cs="Arial"/>
+          <w:szCs w:val="20"/>
+        </w:rPr>
       </w:pPr>
     </w:p>
     <w:p>
@@ -1388,30 +1450,46 @@
         <w:pStyle w:val="Ttulo2"/>
         <w:jc w:val="both"/>
       </w:pPr>
+      <w:proofErr w:type="spellStart"/>
       <w:r>
         <w:t>Aplicaciones</w:t>
       </w:r>
-    </w:p>
-    <w:p>
-      <w:pPr>
-        <w:jc w:val="both"/>
-        <w:rPr>
-          <w:lang w:eastAsia="en-US"/>
-        </w:rPr>
-      </w:pPr>
-    </w:p>
-    <w:p>
-      <w:pPr>
-        <w:jc w:val="both"/>
-        <w:rPr>
-          <w:lang w:eastAsia="en-US"/>
-        </w:rPr>
-      </w:pPr>
-      <w:r>
-        <w:rPr>
-          <w:lang w:eastAsia="en-US"/>
-        </w:rPr>
-        <w:t>En esta sección se describe (en general gráficamente) la vista de despliegue de la aplicación, donde se debe visualizar como estará deployada la aplicación</w:t>
+      <w:proofErr w:type="spellEnd"/>
+    </w:p>
+    <w:p>
+      <w:pPr>
+        <w:jc w:val="both"/>
+        <w:rPr>
+          <w:lang w:eastAsia="en-US"/>
+        </w:rPr>
+      </w:pPr>
+    </w:p>
+    <w:p>
+      <w:pPr>
+        <w:jc w:val="both"/>
+        <w:rPr>
+          <w:lang w:eastAsia="en-US"/>
+        </w:rPr>
+      </w:pPr>
+      <w:r>
+        <w:rPr>
+          <w:lang w:eastAsia="en-US"/>
+        </w:rPr>
+        <w:t xml:space="preserve">En esta sección se describe (en general gráficamente) la vista de despliegue de la aplicación, donde se debe visualizar como estará </w:t>
+      </w:r>
+      <w:proofErr w:type="spellStart"/>
+      <w:r>
+        <w:rPr>
+          <w:lang w:eastAsia="en-US"/>
+        </w:rPr>
+        <w:t>deployada</w:t>
+      </w:r>
+      <w:proofErr w:type="spellEnd"/>
+      <w:r>
+        <w:rPr>
+          <w:lang w:eastAsia="en-US"/>
+        </w:rPr>
+        <w:t xml:space="preserve"> la aplicación</w:t>
       </w:r>
       <w:r>
         <w:rPr>
@@ -1439,9 +1517,16 @@
         <w:pStyle w:val="Ttulo2"/>
         <w:jc w:val="both"/>
       </w:pPr>
-      <w:r>
-        <w:t>Componentes</w:t>
-      </w:r>
+      <w:proofErr w:type="spellStart"/>
+      <w:r>
+        <w:t>Compone</w:t>
+      </w:r>
+      <w:bookmarkStart w:id="19" w:name="_GoBack"/>
+      <w:bookmarkEnd w:id="19"/>
+      <w:r>
+        <w:t>ntes</w:t>
+      </w:r>
+      <w:proofErr w:type="spellEnd"/>
     </w:p>
     <w:p>
       <w:pPr>
@@ -1528,7 +1613,131 @@
         <w:rPr>
           <w:lang w:eastAsia="en-US"/>
         </w:rPr>
-        <w:t xml:space="preserve"> entre si.</w:t>
+        <w:t xml:space="preserve"> entre </w:t>
+      </w:r>
+      <w:proofErr w:type="spellStart"/>
+      <w:r>
+        <w:rPr>
+          <w:lang w:eastAsia="en-US"/>
+        </w:rPr>
+        <w:t>si</w:t>
+      </w:r>
+      <w:proofErr w:type="spellEnd"/>
+      <w:r>
+        <w:rPr>
+          <w:lang w:eastAsia="en-US"/>
+        </w:rPr>
+        <w:t>.</w:t>
+      </w:r>
+    </w:p>
+    <w:p>
+      <w:pPr>
+        <w:jc w:val="both"/>
+        <w:rPr>
+          <w:lang w:eastAsia="en-US"/>
+        </w:rPr>
+      </w:pPr>
+    </w:p>
+    <w:p>
+      <w:pPr>
+        <w:jc w:val="both"/>
+        <w:rPr>
+          <w:lang w:eastAsia="en-US"/>
+        </w:rPr>
+      </w:pPr>
+    </w:p>
+    <w:p>
+      <w:pPr>
+        <w:jc w:val="both"/>
+        <w:rPr>
+          <w:lang w:eastAsia="en-US"/>
+        </w:rPr>
+      </w:pPr>
+      <w:r>
+        <w:rPr>
+          <w:lang w:eastAsia="en-US"/>
+        </w:rPr>
+        <w:pict>
+          <v:shapetype id="_x0000_t75" coordsize="21600,21600" o:spt="75" o:preferrelative="t" path="m@4@5l@4@11@9@11@9@5xe" filled="f" stroked="f">
+            <v:stroke joinstyle="miter"/>
+            <v:formulas>
+              <v:f eqn="if lineDrawn pixelLineWidth 0"/>
+              <v:f eqn="sum @0 1 0"/>
+              <v:f eqn="sum 0 0 @1"/>
+              <v:f eqn="prod @2 1 2"/>
+              <v:f eqn="prod @3 21600 pixelWidth"/>
+              <v:f eqn="prod @3 21600 pixelHeight"/>
+              <v:f eqn="sum @0 0 1"/>
+              <v:f eqn="prod @6 1 2"/>
+              <v:f eqn="prod @7 21600 pixelWidth"/>
+              <v:f eqn="sum @8 21600 0"/>
+              <v:f eqn="prod @7 21600 pixelHeight"/>
+              <v:f eqn="sum @10 21600 0"/>
+            </v:formulas>
+            <v:path o:extrusionok="f" gradientshapeok="t" o:connecttype="rect"/>
+            <o:lock v:ext="edit" aspectratio="t"/>
+          </v:shapetype>
+          <v:shape id="_x0000_i1025" type="#_x0000_t75" style="width:425.15pt;height:178.3pt">
+            <v:imagedata r:id="rId8" o:title="AdobeColor-My Color Theme"/>
+          </v:shape>
+        </w:pict>
+      </w:r>
+    </w:p>
+    <w:p>
+      <w:pPr>
+        <w:jc w:val="both"/>
+        <w:rPr>
+          <w:lang w:eastAsia="en-US"/>
+        </w:rPr>
+      </w:pPr>
+    </w:p>
+    <w:p>
+      <w:pPr>
+        <w:jc w:val="both"/>
+        <w:rPr>
+          <w:lang w:eastAsia="en-US"/>
+        </w:rPr>
+      </w:pPr>
+      <w:r>
+        <w:rPr>
+          <w:noProof/>
+          <w:lang w:val="es-CO" w:eastAsia="es-CO"/>
+        </w:rPr>
+        <w:drawing>
+          <wp:inline distT="0" distB="0" distL="0" distR="0" wp14:anchorId="03838042" wp14:editId="0A6220BA">
+            <wp:extent cx="5400040" cy="2670175"/>
+            <wp:effectExtent l="0" t="0" r="0" b="0"/>
+            <wp:docPr id="1" name="Imagen 1"/>
+            <wp:cNvGraphicFramePr>
+              <a:graphicFrameLocks xmlns:a="http://schemas.openxmlformats.org/drawingml/2006/main" noChangeAspect="1"/>
+            </wp:cNvGraphicFramePr>
+            <a:graphic xmlns:a="http://schemas.openxmlformats.org/drawingml/2006/main">
+              <a:graphicData uri="http://schemas.openxmlformats.org/drawingml/2006/picture">
+                <pic:pic xmlns:pic="http://schemas.openxmlformats.org/drawingml/2006/picture">
+                  <pic:nvPicPr>
+                    <pic:cNvPr id="1" name=""/>
+                    <pic:cNvPicPr/>
+                  </pic:nvPicPr>
+                  <pic:blipFill>
+                    <a:blip r:embed="rId9"/>
+                    <a:stretch>
+                      <a:fillRect/>
+                    </a:stretch>
+                  </pic:blipFill>
+                  <pic:spPr>
+                    <a:xfrm>
+                      <a:off x="0" y="0"/>
+                      <a:ext cx="5400040" cy="2670175"/>
+                    </a:xfrm>
+                    <a:prstGeom prst="rect">
+                      <a:avLst/>
+                    </a:prstGeom>
+                  </pic:spPr>
+                </pic:pic>
+              </a:graphicData>
+            </a:graphic>
+          </wp:inline>
+        </w:drawing>
       </w:r>
     </w:p>
     <w:p>
@@ -1556,8 +1765,13 @@
         <w:t xml:space="preserve"> </w:t>
       </w:r>
       <w:r>
-        <w:t>Frameworks utilizados</w:t>
-      </w:r>
+        <w:t xml:space="preserve">Frameworks </w:t>
+      </w:r>
+      <w:proofErr w:type="spellStart"/>
+      <w:r>
+        <w:t>utilizados</w:t>
+      </w:r>
+      <w:proofErr w:type="spellEnd"/>
     </w:p>
     <w:p>
       <w:pPr>
@@ -1582,7 +1796,21 @@
         <w:rPr>
           <w:lang w:eastAsia="en-US"/>
         </w:rPr>
-        <w:t xml:space="preserve"> se deben describir todos los frameworks utilizados para el diseño de la arquitectura del sistema</w:t>
+        <w:t xml:space="preserve"> se deben describir todos los </w:t>
+      </w:r>
+      <w:proofErr w:type="spellStart"/>
+      <w:r>
+        <w:rPr>
+          <w:lang w:eastAsia="en-US"/>
+        </w:rPr>
+        <w:t>frameworks</w:t>
+      </w:r>
+      <w:proofErr w:type="spellEnd"/>
+      <w:r>
+        <w:rPr>
+          <w:lang w:eastAsia="en-US"/>
+        </w:rPr>
+        <w:t xml:space="preserve"> utilizados para el diseño de la arquitectura del sistema</w:t>
       </w:r>
       <w:r>
         <w:rPr>
@@ -1604,11 +1832,13 @@
         <w:pStyle w:val="Ttulo2"/>
         <w:jc w:val="both"/>
       </w:pPr>
-      <w:bookmarkStart w:id="19" w:name="_Toc163005121"/>
+      <w:bookmarkStart w:id="20" w:name="_Toc163005121"/>
+      <w:proofErr w:type="spellStart"/>
       <w:r>
         <w:t>Escenarios</w:t>
       </w:r>
-      <w:bookmarkEnd w:id="19"/>
+      <w:bookmarkEnd w:id="20"/>
+      <w:proofErr w:type="spellEnd"/>
     </w:p>
     <w:p>
       <w:pPr>
@@ -1639,7 +1869,35 @@
         <w:rPr>
           <w:lang w:eastAsia="en-US"/>
         </w:rPr>
-        <w:t xml:space="preserve">los escenarios mas significativos para ver como </w:t>
+        <w:t xml:space="preserve">los escenarios </w:t>
+      </w:r>
+      <w:proofErr w:type="spellStart"/>
+      <w:r>
+        <w:rPr>
+          <w:lang w:eastAsia="en-US"/>
+        </w:rPr>
+        <w:t>mas</w:t>
+      </w:r>
+      <w:proofErr w:type="spellEnd"/>
+      <w:r>
+        <w:rPr>
+          <w:lang w:eastAsia="en-US"/>
+        </w:rPr>
+        <w:t xml:space="preserve"> significativos para ver </w:t>
+      </w:r>
+      <w:proofErr w:type="spellStart"/>
+      <w:r>
+        <w:rPr>
+          <w:lang w:eastAsia="en-US"/>
+        </w:rPr>
+        <w:t>como</w:t>
+      </w:r>
+      <w:proofErr w:type="spellEnd"/>
+      <w:r>
+        <w:rPr>
+          <w:lang w:eastAsia="en-US"/>
+        </w:rPr>
+        <w:t xml:space="preserve"> </w:t>
       </w:r>
       <w:r>
         <w:rPr>
@@ -1651,7 +1909,21 @@
         <w:rPr>
           <w:lang w:eastAsia="en-US"/>
         </w:rPr>
-        <w:t xml:space="preserve"> los diferentes componentes del sistema. En general esto se realizara con un diagrama de  secuencia por escenario.</w:t>
+        <w:t xml:space="preserve"> los diferentes componentes del sistema. En general esto se realizara con un diagrama </w:t>
+      </w:r>
+      <w:proofErr w:type="gramStart"/>
+      <w:r>
+        <w:rPr>
+          <w:lang w:eastAsia="en-US"/>
+        </w:rPr>
+        <w:t>de  secuencia</w:t>
+      </w:r>
+      <w:proofErr w:type="gramEnd"/>
+      <w:r>
+        <w:rPr>
+          <w:lang w:eastAsia="en-US"/>
+        </w:rPr>
+        <w:t xml:space="preserve"> por escenario.</w:t>
       </w:r>
     </w:p>
     <w:p>
@@ -1675,16 +1947,21 @@
         <w:pStyle w:val="Ttulo1"/>
         <w:jc w:val="both"/>
       </w:pPr>
-      <w:bookmarkStart w:id="20" w:name="_Toc163005122"/>
+      <w:bookmarkStart w:id="21" w:name="_Toc163005122"/>
       <w:smartTag w:uri="urn:schemas-microsoft-com:office:smarttags" w:element="place">
         <w:r>
           <w:t>Vista</w:t>
         </w:r>
       </w:smartTag>
       <w:r>
-        <w:t xml:space="preserve"> de Implementación</w:t>
-      </w:r>
-      <w:bookmarkEnd w:id="20"/>
+        <w:t xml:space="preserve"> de </w:t>
+      </w:r>
+      <w:proofErr w:type="spellStart"/>
+      <w:r>
+        <w:t>Implementación</w:t>
+      </w:r>
+      <w:bookmarkEnd w:id="21"/>
+      <w:proofErr w:type="spellEnd"/>
       <w:r>
         <w:t xml:space="preserve"> </w:t>
       </w:r>
@@ -1703,19 +1980,17 @@
         <w:t>En esta sección se describirá gráficamente la vista de implementación de la aplicación, que va desde el usuario hasta los servidores donde se encuentra la aplicación.</w:t>
       </w:r>
     </w:p>
-    <w:p>
-      <w:pPr>
-        <w:jc w:val="both"/>
-        <w:rPr>
-          <w:lang w:eastAsia="en-US"/>
-        </w:rPr>
-      </w:pPr>
-      <w:bookmarkStart w:id="21" w:name="_GoBack"/>
-      <w:bookmarkEnd w:id="2"/>
-      <w:bookmarkEnd w:id="21"/>
+    <w:bookmarkEnd w:id="2"/>
+    <w:p>
+      <w:pPr>
+        <w:jc w:val="both"/>
+        <w:rPr>
+          <w:lang w:eastAsia="en-US"/>
+        </w:rPr>
+      </w:pPr>
     </w:p>
     <w:sectPr>
-      <w:footerReference w:type="default" r:id="rId8"/>
+      <w:footerReference w:type="default" r:id="rId10"/>
       <w:pgSz w:w="11906" w:h="16838"/>
       <w:pgMar w:top="1417" w:right="1701" w:bottom="1417" w:left="1701" w:header="708" w:footer="708" w:gutter="0"/>
       <w:cols w:space="708"/>
@@ -1788,7 +2063,7 @@
       <w:rPr>
         <w:noProof/>
       </w:rPr>
-      <w:t>3</w:t>
+      <w:t>4</w:t>
     </w:r>
     <w:r>
       <w:fldChar w:fldCharType="end"/>
@@ -2538,6 +2813,50 @@
     <w:lsdException w:name="Subtitle" w:qFormat="1"/>
     <w:lsdException w:name="Strong" w:qFormat="1"/>
     <w:lsdException w:name="Emphasis" w:qFormat="1"/>
+    <w:lsdException w:name="Normal Table" w:semiHidden="1" w:unhideWhenUsed="1"/>
+    <w:lsdException w:name="Table Simple 1" w:semiHidden="1" w:unhideWhenUsed="1"/>
+    <w:lsdException w:name="Table Simple 2" w:semiHidden="1" w:unhideWhenUsed="1"/>
+    <w:lsdException w:name="Table Simple 3" w:semiHidden="1" w:unhideWhenUsed="1"/>
+    <w:lsdException w:name="Table Classic 1" w:semiHidden="1" w:unhideWhenUsed="1"/>
+    <w:lsdException w:name="Table Classic 2" w:semiHidden="1" w:unhideWhenUsed="1"/>
+    <w:lsdException w:name="Table Classic 3" w:semiHidden="1" w:unhideWhenUsed="1"/>
+    <w:lsdException w:name="Table Classic 4" w:semiHidden="1" w:unhideWhenUsed="1"/>
+    <w:lsdException w:name="Table Colorful 1" w:semiHidden="1" w:unhideWhenUsed="1"/>
+    <w:lsdException w:name="Table Colorful 2" w:semiHidden="1" w:unhideWhenUsed="1"/>
+    <w:lsdException w:name="Table Colorful 3" w:semiHidden="1" w:unhideWhenUsed="1"/>
+    <w:lsdException w:name="Table Columns 1" w:semiHidden="1" w:unhideWhenUsed="1"/>
+    <w:lsdException w:name="Table Columns 2" w:semiHidden="1" w:unhideWhenUsed="1"/>
+    <w:lsdException w:name="Table Columns 3" w:semiHidden="1" w:unhideWhenUsed="1"/>
+    <w:lsdException w:name="Table Columns 4" w:semiHidden="1" w:unhideWhenUsed="1"/>
+    <w:lsdException w:name="Table Columns 5" w:semiHidden="1" w:unhideWhenUsed="1"/>
+    <w:lsdException w:name="Table Grid 1" w:semiHidden="1" w:unhideWhenUsed="1"/>
+    <w:lsdException w:name="Table Grid 2" w:semiHidden="1" w:unhideWhenUsed="1"/>
+    <w:lsdException w:name="Table Grid 3" w:semiHidden="1" w:unhideWhenUsed="1"/>
+    <w:lsdException w:name="Table Grid 4" w:semiHidden="1" w:unhideWhenUsed="1"/>
+    <w:lsdException w:name="Table Grid 5" w:semiHidden="1" w:unhideWhenUsed="1"/>
+    <w:lsdException w:name="Table Grid 6" w:semiHidden="1" w:unhideWhenUsed="1"/>
+    <w:lsdException w:name="Table Grid 7" w:semiHidden="1" w:unhideWhenUsed="1"/>
+    <w:lsdException w:name="Table Grid 8" w:semiHidden="1" w:unhideWhenUsed="1"/>
+    <w:lsdException w:name="Table List 1" w:semiHidden="1" w:unhideWhenUsed="1"/>
+    <w:lsdException w:name="Table List 2" w:semiHidden="1" w:unhideWhenUsed="1"/>
+    <w:lsdException w:name="Table List 3" w:semiHidden="1" w:unhideWhenUsed="1"/>
+    <w:lsdException w:name="Table List 4" w:semiHidden="1" w:unhideWhenUsed="1"/>
+    <w:lsdException w:name="Table List 5" w:semiHidden="1" w:unhideWhenUsed="1"/>
+    <w:lsdException w:name="Table List 6" w:semiHidden="1" w:unhideWhenUsed="1"/>
+    <w:lsdException w:name="Table List 7" w:semiHidden="1" w:unhideWhenUsed="1"/>
+    <w:lsdException w:name="Table List 8" w:semiHidden="1" w:unhideWhenUsed="1"/>
+    <w:lsdException w:name="Table 3D effects 1" w:semiHidden="1" w:unhideWhenUsed="1"/>
+    <w:lsdException w:name="Table 3D effects 2" w:semiHidden="1" w:unhideWhenUsed="1"/>
+    <w:lsdException w:name="Table 3D effects 3" w:semiHidden="1" w:unhideWhenUsed="1"/>
+    <w:lsdException w:name="Table Contemporary" w:semiHidden="1" w:unhideWhenUsed="1"/>
+    <w:lsdException w:name="Table Elegant" w:semiHidden="1" w:unhideWhenUsed="1"/>
+    <w:lsdException w:name="Table Professional" w:semiHidden="1" w:unhideWhenUsed="1"/>
+    <w:lsdException w:name="Table Subtle 1" w:semiHidden="1" w:unhideWhenUsed="1"/>
+    <w:lsdException w:name="Table Subtle 2" w:semiHidden="1" w:unhideWhenUsed="1"/>
+    <w:lsdException w:name="Table Web 1" w:semiHidden="1" w:unhideWhenUsed="1"/>
+    <w:lsdException w:name="Table Web 2" w:semiHidden="1" w:unhideWhenUsed="1"/>
+    <w:lsdException w:name="Table Web 3" w:semiHidden="1" w:unhideWhenUsed="1"/>
+    <w:lsdException w:name="Table Theme" w:semiHidden="1" w:unhideWhenUsed="1"/>
     <w:lsdException w:name="Placeholder Text" w:semiHidden="1" w:uiPriority="99"/>
     <w:lsdException w:name="No Spacing" w:uiPriority="1" w:qFormat="1"/>
     <w:lsdException w:name="Light Shading" w:uiPriority="60"/>
@@ -2940,11 +3259,15 @@
   </w:style>
   <w:style w:type="character" w:default="1" w:styleId="Fuentedeprrafopredeter">
     <w:name w:val="Default Paragraph Font"/>
+    <w:uiPriority w:val="1"/>
     <w:semiHidden/>
+    <w:unhideWhenUsed/>
   </w:style>
   <w:style w:type="table" w:default="1" w:styleId="Tablanormal">
     <w:name w:val="Normal Table"/>
+    <w:uiPriority w:val="99"/>
     <w:semiHidden/>
+    <w:unhideWhenUsed/>
     <w:tblPr>
       <w:tblInd w:w="0" w:type="dxa"/>
       <w:tblCellMar>
@@ -2957,7 +3280,9 @@
   </w:style>
   <w:style w:type="numbering" w:default="1" w:styleId="Sinlista">
     <w:name w:val="No List"/>
+    <w:uiPriority w:val="99"/>
     <w:semiHidden/>
+    <w:unhideWhenUsed/>
   </w:style>
   <w:style w:type="paragraph" w:styleId="Ttulo">
     <w:name w:val="Title"/>

</xml_diff>